<commit_message>
OSF filled with life
</commit_message>
<xml_diff>
--- a/Opinion_paper/OSF/VOSViewer_Network/Step_by_Step_Documentation.docx
+++ b/Opinion_paper/OSF/VOSViewer_Network/Step_by_Step_Documentation.docx
@@ -6,74 +6,59 @@
       <w:pPr>
         <w:rPr>
           <w:b/>
+          <w:u w:val="single"/>
           <w:lang w:val="en-US"/>
         </w:rPr>
       </w:pPr>
       <w:r>
         <w:rPr>
           <w:b/>
+          <w:u w:val="single"/>
           <w:lang w:val="en-US"/>
         </w:rPr>
         <w:t xml:space="preserve">Step-by-step documentation of </w:t>
       </w:r>
+      <w:r>
+        <w:rPr>
+          <w:b/>
+          <w:u w:val="single"/>
+          <w:lang w:val="en-US"/>
+        </w:rPr>
+        <w:t xml:space="preserve">the </w:t>
+      </w:r>
       <w:proofErr w:type="spellStart"/>
       <w:r>
         <w:rPr>
           <w:b/>
-          <w:lang w:val="en-US"/>
-        </w:rPr>
-        <w:t>VOSViewer</w:t>
+          <w:u w:val="single"/>
+          <w:lang w:val="en-US"/>
+        </w:rPr>
+        <w:t>VOS</w:t>
+      </w:r>
+      <w:r>
+        <w:rPr>
+          <w:b/>
+          <w:u w:val="single"/>
+          <w:lang w:val="en-US"/>
+        </w:rPr>
+        <w:t>v</w:t>
+      </w:r>
+      <w:r>
+        <w:rPr>
+          <w:b/>
+          <w:u w:val="single"/>
+          <w:lang w:val="en-US"/>
+        </w:rPr>
+        <w:t>iewer</w:t>
       </w:r>
       <w:proofErr w:type="spellEnd"/>
       <w:r>
         <w:rPr>
           <w:b/>
-          <w:lang w:val="en-US"/>
-        </w:rPr>
-        <w:t>-</w:t>
-      </w:r>
-      <w:proofErr w:type="gramStart"/>
-      <w:r>
-        <w:rPr>
-          <w:b/>
-          <w:lang w:val="en-US"/>
-        </w:rPr>
-        <w:t>Network  visualization</w:t>
-      </w:r>
-      <w:proofErr w:type="gramEnd"/>
-    </w:p>
-    <w:p>
-      <w:pPr>
-        <w:rPr>
-          <w:b/>
-          <w:lang w:val="en-US"/>
-        </w:rPr>
-      </w:pPr>
-    </w:p>
-    <w:p>
-      <w:pPr>
-        <w:rPr>
-          <w:i/>
           <w:u w:val="single"/>
           <w:lang w:val="en-US"/>
         </w:rPr>
-      </w:pPr>
-    </w:p>
-    <w:p>
-      <w:pPr>
-        <w:rPr>
-          <w:i/>
-          <w:u w:val="single"/>
-          <w:lang w:val="en-US"/>
-        </w:rPr>
-      </w:pPr>
-      <w:r>
-        <w:rPr>
-          <w:i/>
-          <w:u w:val="single"/>
-          <w:lang w:val="en-US"/>
-        </w:rPr>
-        <w:t>Comments on naturalness, that were not counted as definitions</w:t>
+        <w:t>-Network visualization</w:t>
       </w:r>
     </w:p>
     <w:p>
@@ -105,7 +90,19 @@
         <w:rPr>
           <w:lang w:val="en-US"/>
         </w:rPr>
-        <w:t>VOSViewer</w:t>
+        <w:t>VOS</w:t>
+      </w:r>
+      <w:r>
+        <w:rPr>
+          <w:lang w:val="en-US"/>
+        </w:rPr>
+        <w:t>v</w:t>
+      </w:r>
+      <w:r>
+        <w:rPr>
+          <w:lang w:val="en-US"/>
+        </w:rPr>
+        <w:t>iewer</w:t>
       </w:r>
       <w:proofErr w:type="spellEnd"/>
       <w:r>
@@ -147,7 +144,31 @@
         <w:rPr>
           <w:lang w:val="en-US"/>
         </w:rPr>
-        <w:t>Download and unzip the txt-input files from OSF:</w:t>
+        <w:t>Download and unzip the txt-input files</w:t>
+      </w:r>
+      <w:r>
+        <w:rPr>
+          <w:lang w:val="en-US"/>
+        </w:rPr>
+        <w:t xml:space="preserve"> (</w:t>
+      </w:r>
+      <w:r>
+        <w:rPr>
+          <w:lang w:val="en-US"/>
+        </w:rPr>
+        <w:t>input_publication_metadata.zip</w:t>
+      </w:r>
+      <w:r>
+        <w:rPr>
+          <w:lang w:val="en-US"/>
+        </w:rPr>
+        <w:t>)</w:t>
+      </w:r>
+      <w:r>
+        <w:rPr>
+          <w:lang w:val="en-US"/>
+        </w:rPr>
+        <w:t xml:space="preserve"> from OSF:</w:t>
       </w:r>
     </w:p>
     <w:p>
@@ -295,7 +316,19 @@
         <w:rPr>
           <w:lang w:val="en-US"/>
         </w:rPr>
-        <w:t>VOSViewer</w:t>
+        <w:t>VOS</w:t>
+      </w:r>
+      <w:r>
+        <w:rPr>
+          <w:lang w:val="en-US"/>
+        </w:rPr>
+        <w:t>v</w:t>
+      </w:r>
+      <w:r>
+        <w:rPr>
+          <w:lang w:val="en-US"/>
+        </w:rPr>
+        <w:t>iewer</w:t>
       </w:r>
       <w:proofErr w:type="spellEnd"/>
       <w:r>
@@ -351,6 +384,7 @@
       </w:pPr>
       <w:r>
         <w:rPr>
+          <w:noProof/>
           <w:lang w:val="en-US"/>
         </w:rPr>
         <w:drawing>
@@ -405,21 +439,22 @@
         <w:rPr>
           <w:lang w:val="en-US"/>
         </w:rPr>
+        <w:t>For type of analysis, select “Citation”; for unit of analysis, select “Documents”</w:t>
+      </w:r>
+    </w:p>
+    <w:p>
+      <w:pPr>
+        <w:ind w:left="360"/>
+        <w:rPr>
+          <w:lang w:val="en-US"/>
+        </w:rPr>
+      </w:pPr>
+      <w:r>
+        <w:rPr>
+          <w:noProof/>
+          <w:lang w:val="en-US"/>
+        </w:rPr>
         <w:lastRenderedPageBreak/>
-        <w:t>For type of analysis, select “Citation”; for unit of analysis, select “Documents”</w:t>
-      </w:r>
-    </w:p>
-    <w:p>
-      <w:pPr>
-        <w:ind w:left="360"/>
-        <w:rPr>
-          <w:lang w:val="en-US"/>
-        </w:rPr>
-      </w:pPr>
-      <w:r>
-        <w:rPr>
-          <w:lang w:val="en-US"/>
-        </w:rPr>
         <w:drawing>
           <wp:inline distT="0" distB="0" distL="0" distR="0" wp14:anchorId="01C2B9CD" wp14:editId="6DF7CE98">
             <wp:extent cx="5760720" cy="4025265"/>
@@ -472,13 +507,7 @@
         <w:rPr>
           <w:lang w:val="en-US"/>
         </w:rPr>
-        <w:t xml:space="preserve">Minimum number of citations of a document: 0; </w:t>
-      </w:r>
-      <w:r>
-        <w:rPr>
-          <w:lang w:val="en-US"/>
-        </w:rPr>
-        <w:t>number of documents to be selected: 82</w:t>
+        <w:t>Minimum number of citations of a document: 0; number of documents to be selected: 82</w:t>
       </w:r>
     </w:p>
     <w:p>
@@ -496,31 +525,21 @@
           <w:ilvl w:val="0"/>
           <w:numId w:val="8"/>
         </w:numPr>
-        <w:ind w:left="360"/>
-        <w:rPr>
-          <w:lang w:val="en-US"/>
-        </w:rPr>
-      </w:pPr>
-      <w:r>
-        <w:rPr>
-          <w:lang w:val="en-US"/>
-        </w:rPr>
-        <w:t>Verify selected documents</w:t>
-      </w:r>
-      <w:r>
-        <w:rPr>
-          <w:lang w:val="en-US"/>
-        </w:rPr>
-        <w:t xml:space="preserve"> and then click on “Finish”</w:t>
-      </w:r>
-      <w:r>
-        <w:rPr>
-          <w:lang w:val="en-US"/>
-        </w:rPr>
-        <w:t xml:space="preserve"> </w:t>
-      </w:r>
-      <w:r>
-        <w:rPr>
+        <w:rPr>
+          <w:lang w:val="en-US"/>
+        </w:rPr>
+      </w:pPr>
+      <w:bookmarkStart w:id="0" w:name="_GoBack"/>
+      <w:bookmarkEnd w:id="0"/>
+      <w:r>
+        <w:rPr>
+          <w:lang w:val="en-US"/>
+        </w:rPr>
+        <w:t xml:space="preserve">Verify selected documents and then click on “Finish” </w:t>
+      </w:r>
+      <w:r>
+        <w:rPr>
+          <w:noProof/>
           <w:lang w:val="en-US"/>
         </w:rPr>
         <w:drawing>
@@ -584,6 +603,7 @@
         <w:rPr>
           <w:lang w:val="en-US"/>
         </w:rPr>
+        <w:lastRenderedPageBreak/>
         <w:t>Note that 10 out of the 82 publications have no links at all to the other publications. They are omitted by clicking “yes”</w:t>
       </w:r>
     </w:p>
@@ -603,6 +623,7 @@
       </w:pPr>
       <w:r>
         <w:rPr>
+          <w:noProof/>
           <w:lang w:val="en-US"/>
         </w:rPr>
         <w:drawing>
@@ -683,6 +704,7 @@
       </w:pPr>
       <w:r>
         <w:rPr>
+          <w:noProof/>
           <w:lang w:val="en-US"/>
         </w:rPr>
         <w:drawing>
@@ -1081,6 +1103,7 @@
       </w:r>
       <w:r>
         <w:rPr>
+          <w:noProof/>
           <w:lang w:val="en-US"/>
         </w:rPr>
         <w:drawing>
@@ -1893,6 +1916,7 @@
       </w:pPr>
       <w:r>
         <w:rPr>
+          <w:noProof/>
           <w:lang w:val="en-US"/>
         </w:rPr>
         <w:drawing>
@@ -1966,6 +1990,7 @@
       </w:pPr>
       <w:r>
         <w:rPr>
+          <w:noProof/>
           <w:lang w:val="en-US"/>
         </w:rPr>
         <w:drawing>
@@ -2059,15 +2084,7 @@
         <w:rPr>
           <w:lang w:val="en-US"/>
         </w:rPr>
-        <w:t xml:space="preserve"> (Options: S</w:t>
-      </w:r>
-      <w:bookmarkStart w:id="0" w:name="_GoBack"/>
-      <w:bookmarkEnd w:id="0"/>
-      <w:r>
-        <w:rPr>
-          <w:lang w:val="en-US"/>
-        </w:rPr>
-        <w:t>caling 400%, none of the other options)</w:t>
+        <w:t xml:space="preserve"> (Options: Scaling 400%, none of the other options)</w:t>
       </w:r>
     </w:p>
     <w:sectPr>
@@ -2085,7 +2102,7 @@
   <w:abstractNum w:abstractNumId="0" w15:restartNumberingAfterBreak="0">
     <w:nsid w:val="0179299B"/>
     <w:multiLevelType w:val="hybridMultilevel"/>
-    <w:tmpl w:val="8184203C"/>
+    <w:tmpl w:val="E982AB5A"/>
     <w:lvl w:ilvl="0" w:tplc="0407000F">
       <w:start w:val="1"/>
       <w:numFmt w:val="decimal"/>

</xml_diff>